<commit_message>
creation de la partie test unitaire
</commit_message>
<xml_diff>
--- a/Shoot_Me_Up/doc/rapport - Shoot_me_Up - Antoine Fabre.docx
+++ b/Shoot_Me_Up/doc/rapport - Shoot_me_Up - Antoine Fabre.docx
@@ -1,6 +1,6 @@
 
 <file path=word/document.xml><?xml version="1.0" encoding="utf-8"?>
-<w:document xmlns:wpc="http://schemas.microsoft.com/office/word/2010/wordprocessingCanvas" xmlns:cx="http://schemas.microsoft.com/office/drawing/2014/chartex" xmlns:cx1="http://schemas.microsoft.com/office/drawing/2015/9/8/chartex" xmlns:cx2="http://schemas.microsoft.com/office/drawing/2015/10/21/chartex" xmlns:cx3="http://schemas.microsoft.com/office/drawing/2016/5/9/chartex" xmlns:cx4="http://schemas.microsoft.com/office/drawing/2016/5/10/chartex" xmlns:cx5="http://schemas.microsoft.com/office/drawing/2016/5/11/chartex" xmlns:cx6="http://schemas.microsoft.com/office/drawing/2016/5/12/chartex" xmlns:cx7="http://schemas.microsoft.com/office/drawing/2016/5/13/chartex" xmlns:cx8="http://schemas.microsoft.com/office/drawing/2016/5/14/chartex" xmlns:mc="http://schemas.openxmlformats.org/markup-compatibility/2006" xmlns:aink="http://schemas.microsoft.com/office/drawing/2016/ink" xmlns:am3d="http://schemas.microsoft.com/office/drawing/2017/model3d" xmlns:o="urn:schemas-microsoft-com:office:office" xmlns:oel="http://schemas.microsoft.com/office/2019/extlst" xmlns:r="http://schemas.openxmlformats.org/officeDocument/2006/relationships" xmlns:m="http://schemas.openxmlformats.org/officeDocument/2006/math" xmlns:v="urn:schemas-microsoft-com:vml" xmlns:wp14="http://schemas.microsoft.com/office/word/2010/wordprocessingDrawing" xmlns:wp="http://schemas.openxmlformats.org/drawingml/2006/wordprocessingDrawing" xmlns:w10="urn:schemas-microsoft-com:office:word" xmlns:w="http://schemas.openxmlformats.org/wordprocessingml/2006/main" xmlns:w14="http://schemas.microsoft.com/office/word/2010/wordml" xmlns:w15="http://schemas.microsoft.com/office/word/2012/wordml" xmlns:w16cex="http://schemas.microsoft.com/office/word/2018/wordml/cex" xmlns:w16cid="http://schemas.microsoft.com/office/word/2016/wordml/cid" xmlns:w16="http://schemas.microsoft.com/office/word/2018/wordml" xmlns:w16du="http://schemas.microsoft.com/office/word/2023/wordml/word16du" xmlns:w16sdtdh="http://schemas.microsoft.com/office/word/2020/wordml/sdtdatahash" xmlns:w16se="http://schemas.microsoft.com/office/word/2015/wordml/symex" xmlns:wpg="http://schemas.microsoft.com/office/word/2010/wordprocessingGroup" xmlns:wpi="http://schemas.microsoft.com/office/word/2010/wordprocessingInk" xmlns:wne="http://schemas.microsoft.com/office/word/2006/wordml" xmlns:wps="http://schemas.microsoft.com/office/word/2010/wordprocessingShape" mc:Ignorable="w14 w15 w16se w16cid w16 w16cex w16sdtdh w16du wp14">
+<w:document xmlns:wpc="http://schemas.microsoft.com/office/word/2010/wordprocessingCanvas" xmlns:cx="http://schemas.microsoft.com/office/drawing/2014/chartex" xmlns:cx1="http://schemas.microsoft.com/office/drawing/2015/9/8/chartex" xmlns:cx2="http://schemas.microsoft.com/office/drawing/2015/10/21/chartex" xmlns:cx3="http://schemas.microsoft.com/office/drawing/2016/5/9/chartex" xmlns:cx4="http://schemas.microsoft.com/office/drawing/2016/5/10/chartex" xmlns:cx5="http://schemas.microsoft.com/office/drawing/2016/5/11/chartex" xmlns:cx6="http://schemas.microsoft.com/office/drawing/2016/5/12/chartex" xmlns:cx7="http://schemas.microsoft.com/office/drawing/2016/5/13/chartex" xmlns:cx8="http://schemas.microsoft.com/office/drawing/2016/5/14/chartex" xmlns:mc="http://schemas.openxmlformats.org/markup-compatibility/2006" xmlns:aink="http://schemas.microsoft.com/office/drawing/2016/ink" xmlns:am3d="http://schemas.microsoft.com/office/drawing/2017/model3d" xmlns:o="urn:schemas-microsoft-com:office:office" xmlns:oel="http://schemas.microsoft.com/office/2019/extlst" xmlns:r="http://schemas.openxmlformats.org/officeDocument/2006/relationships" xmlns:m="http://schemas.openxmlformats.org/officeDocument/2006/math" xmlns:v="urn:schemas-microsoft-com:vml" xmlns:wp14="http://schemas.microsoft.com/office/word/2010/wordprocessingDrawing" xmlns:wp="http://schemas.openxmlformats.org/drawingml/2006/wordprocessingDrawing" xmlns:w10="urn:schemas-microsoft-com:office:word" xmlns:w="http://schemas.openxmlformats.org/wordprocessingml/2006/main" xmlns:w14="http://schemas.microsoft.com/office/word/2010/wordml" xmlns:w15="http://schemas.microsoft.com/office/word/2012/wordml" xmlns:w16cex="http://schemas.microsoft.com/office/word/2018/wordml/cex" xmlns:w16cid="http://schemas.microsoft.com/office/word/2016/wordml/cid" xmlns:w16="http://schemas.microsoft.com/office/word/2018/wordml" xmlns:w16sdtdh="http://schemas.microsoft.com/office/word/2020/wordml/sdtdatahash" xmlns:w16se="http://schemas.microsoft.com/office/word/2015/wordml/symex" xmlns:wpg="http://schemas.microsoft.com/office/word/2010/wordprocessingGroup" xmlns:wpi="http://schemas.microsoft.com/office/word/2010/wordprocessingInk" xmlns:wne="http://schemas.microsoft.com/office/word/2006/wordml" xmlns:wps="http://schemas.microsoft.com/office/word/2010/wordprocessingShape" mc:Ignorable="w14 w15 w16se w16cid w16 w16cex w16sdtdh wp14">
   <w:body>
     <w:p>
       <w:pPr>
@@ -123,11 +123,9 @@
       <w:pPr>
         <w:jc w:val="center"/>
       </w:pPr>
-      <w:proofErr w:type="spellStart"/>
       <w:r>
         <w:t>Mveng</w:t>
       </w:r>
-      <w:proofErr w:type="spellEnd"/>
       <w:r>
         <w:t xml:space="preserve"> </w:t>
       </w:r>
@@ -137,11 +135,9 @@
       <w:r>
         <w:t xml:space="preserve"> </w:t>
       </w:r>
-      <w:proofErr w:type="spellStart"/>
       <w:r>
         <w:t>Melly</w:t>
       </w:r>
-      <w:proofErr w:type="spellEnd"/>
       <w:r>
         <w:t xml:space="preserve"> </w:t>
       </w:r>
@@ -151,11 +147,9 @@
       <w:r>
         <w:t xml:space="preserve"> </w:t>
       </w:r>
-      <w:proofErr w:type="spellStart"/>
       <w:r>
         <w:t>Curchod</w:t>
       </w:r>
-      <w:proofErr w:type="spellEnd"/>
     </w:p>
     <w:p>
       <w:pPr>
@@ -4401,35 +4395,7 @@
         <w:rPr>
           <w:rFonts w:ascii="Century Gothic" w:hAnsi="Century Gothic"/>
         </w:rPr>
-        <w:t>Le numéro du niveau (</w:t>
-      </w:r>
-      <w:proofErr w:type="spellStart"/>
-      <w:r>
-        <w:rPr>
-          <w:rFonts w:ascii="Century Gothic" w:hAnsi="Century Gothic"/>
-        </w:rPr>
-        <w:t>Level</w:t>
-      </w:r>
-      <w:proofErr w:type="spellEnd"/>
-      <w:r>
-        <w:rPr>
-          <w:rFonts w:ascii="Century Gothic" w:hAnsi="Century Gothic"/>
-        </w:rPr>
-        <w:t xml:space="preserve"> 1, </w:t>
-      </w:r>
-      <w:proofErr w:type="spellStart"/>
-      <w:r>
-        <w:rPr>
-          <w:rFonts w:ascii="Century Gothic" w:hAnsi="Century Gothic"/>
-        </w:rPr>
-        <w:t>Level</w:t>
-      </w:r>
-      <w:proofErr w:type="spellEnd"/>
-      <w:r>
-        <w:rPr>
-          <w:rFonts w:ascii="Century Gothic" w:hAnsi="Century Gothic"/>
-        </w:rPr>
-        <w:t xml:space="preserve"> 2, …)</w:t>
+        <w:t>Le numéro du niveau (Level 1, Level 2, …)</w:t>
       </w:r>
     </w:p>
     <w:p>
@@ -4539,16 +4505,8 @@
         <w:rPr>
           <w:rFonts w:ascii="Century Gothic" w:hAnsi="Century Gothic"/>
         </w:rPr>
-        <w:t xml:space="preserve">Un </w:t>
-      </w:r>
-      <w:proofErr w:type="spellStart"/>
-      <w:r>
-        <w:rPr>
-          <w:rFonts w:ascii="Century Gothic" w:hAnsi="Century Gothic"/>
-        </w:rPr>
-        <w:t>sprite</w:t>
-      </w:r>
-      <w:proofErr w:type="spellEnd"/>
+        <w:t>Un sprite</w:t>
+      </w:r>
     </w:p>
     <w:p>
       <w:pPr>
@@ -4657,16 +4615,8 @@
         <w:rPr>
           <w:rFonts w:ascii="Century Gothic" w:hAnsi="Century Gothic"/>
         </w:rPr>
-        <w:t xml:space="preserve">Un </w:t>
-      </w:r>
-      <w:proofErr w:type="spellStart"/>
-      <w:r>
-        <w:rPr>
-          <w:rFonts w:ascii="Century Gothic" w:hAnsi="Century Gothic"/>
-        </w:rPr>
-        <w:t>sprite</w:t>
-      </w:r>
-      <w:proofErr w:type="spellEnd"/>
+        <w:t>Un sprite</w:t>
+      </w:r>
     </w:p>
     <w:p>
       <w:pPr>
@@ -4753,16 +4703,8 @@
         <w:rPr>
           <w:rFonts w:ascii="Century Gothic" w:hAnsi="Century Gothic"/>
         </w:rPr>
-        <w:t xml:space="preserve">Un </w:t>
-      </w:r>
-      <w:proofErr w:type="spellStart"/>
-      <w:r>
-        <w:rPr>
-          <w:rFonts w:ascii="Century Gothic" w:hAnsi="Century Gothic"/>
-        </w:rPr>
-        <w:t>sprite</w:t>
-      </w:r>
-      <w:proofErr w:type="spellEnd"/>
+        <w:t>Un sprite</w:t>
+      </w:r>
     </w:p>
     <w:p>
       <w:pPr>
@@ -4966,21 +4908,7 @@
         <w:rPr>
           <w:rFonts w:ascii="Century Gothic" w:eastAsia="Century Gothic" w:hAnsi="Century Gothic" w:cs="Century Gothic"/>
         </w:rPr>
-        <w:t>La documentation contenue dans livraison finale du projet (</w:t>
-      </w:r>
-      <w:proofErr w:type="spellStart"/>
-      <w:r>
-        <w:rPr>
-          <w:rFonts w:ascii="Century Gothic" w:eastAsia="Century Gothic" w:hAnsi="Century Gothic" w:cs="Century Gothic"/>
-        </w:rPr>
-        <w:t>Github</w:t>
-      </w:r>
-      <w:proofErr w:type="spellEnd"/>
-      <w:r>
-        <w:rPr>
-          <w:rFonts w:ascii="Century Gothic" w:eastAsia="Century Gothic" w:hAnsi="Century Gothic" w:cs="Century Gothic"/>
-        </w:rPr>
-        <w:t>) comprend</w:t>
+        <w:t>La documentation contenue dans livraison finale du projet (Github) comprend</w:t>
       </w:r>
       <w:r>
         <w:rPr>
@@ -5174,23 +5102,7 @@
           <w:rFonts w:ascii="Century Gothic" w:eastAsia="Century Gothic" w:hAnsi="Century Gothic" w:cs="Century Gothic"/>
           <w:color w:val="000000" w:themeColor="text1"/>
         </w:rPr>
-        <w:t xml:space="preserve">Définition de tous les écrans - maquettes base-fidélité / </w:t>
-      </w:r>
-      <w:proofErr w:type="spellStart"/>
-      <w:r>
-        <w:rPr>
-          <w:rFonts w:ascii="Century Gothic" w:eastAsia="Century Gothic" w:hAnsi="Century Gothic" w:cs="Century Gothic"/>
-          <w:color w:val="000000" w:themeColor="text1"/>
-        </w:rPr>
-        <w:t>low-fidelity</w:t>
-      </w:r>
-      <w:proofErr w:type="spellEnd"/>
-      <w:r>
-        <w:rPr>
-          <w:rFonts w:ascii="Century Gothic" w:eastAsia="Century Gothic" w:hAnsi="Century Gothic" w:cs="Century Gothic"/>
-          <w:color w:val="000000" w:themeColor="text1"/>
-        </w:rPr>
-        <w:t xml:space="preserve"> wireframes</w:t>
+        <w:t>Définition de tous les écrans - maquettes base-fidélité / low-fidelity wireframes</w:t>
       </w:r>
     </w:p>
     <w:p>
@@ -5220,23 +5132,7 @@
           <w:rFonts w:ascii="Century Gothic" w:eastAsia="Century Gothic" w:hAnsi="Century Gothic" w:cs="Century Gothic"/>
           <w:color w:val="000000" w:themeColor="text1"/>
         </w:rPr>
-        <w:t xml:space="preserve"> - maquette haute-fidélité / high-</w:t>
-      </w:r>
-      <w:proofErr w:type="spellStart"/>
-      <w:r>
-        <w:rPr>
-          <w:rFonts w:ascii="Century Gothic" w:eastAsia="Century Gothic" w:hAnsi="Century Gothic" w:cs="Century Gothic"/>
-          <w:color w:val="000000" w:themeColor="text1"/>
-        </w:rPr>
-        <w:t>fidelity</w:t>
-      </w:r>
-      <w:proofErr w:type="spellEnd"/>
-      <w:r>
-        <w:rPr>
-          <w:rFonts w:ascii="Century Gothic" w:eastAsia="Century Gothic" w:hAnsi="Century Gothic" w:cs="Century Gothic"/>
-          <w:color w:val="000000" w:themeColor="text1"/>
-        </w:rPr>
-        <w:t xml:space="preserve"> wireframe</w:t>
+        <w:t xml:space="preserve"> - maquette haute-fidélité / high-fidelity wireframe</w:t>
       </w:r>
     </w:p>
     <w:p>
@@ -5304,23 +5200,7 @@
           <w:rFonts w:ascii="Century Gothic" w:eastAsia="Century Gothic" w:hAnsi="Century Gothic" w:cs="Century Gothic"/>
           <w:lang w:val="en-US"/>
         </w:rPr>
-        <w:t xml:space="preserve">Tests (A/B tests, test </w:t>
-      </w:r>
-      <w:proofErr w:type="spellStart"/>
-      <w:r>
-        <w:rPr>
-          <w:rFonts w:ascii="Century Gothic" w:eastAsia="Century Gothic" w:hAnsi="Century Gothic" w:cs="Century Gothic"/>
-          <w:lang w:val="en-US"/>
-        </w:rPr>
-        <w:t>d’utilisabilité</w:t>
-      </w:r>
-      <w:proofErr w:type="spellEnd"/>
-      <w:r>
-        <w:rPr>
-          <w:rFonts w:ascii="Century Gothic" w:eastAsia="Century Gothic" w:hAnsi="Century Gothic" w:cs="Century Gothic"/>
-          <w:lang w:val="en-US"/>
-        </w:rPr>
-        <w:t>)</w:t>
+        <w:t>Tests (A/B tests, test d’utilisabilité)</w:t>
       </w:r>
     </w:p>
     <w:p>
@@ -5357,21 +5237,7 @@
         <w:rPr>
           <w:rFonts w:ascii="Century Gothic" w:eastAsia="Century Gothic" w:hAnsi="Century Gothic" w:cs="Century Gothic"/>
         </w:rPr>
-        <w:t>La livraison finale du projet (</w:t>
-      </w:r>
-      <w:proofErr w:type="spellStart"/>
-      <w:r>
-        <w:rPr>
-          <w:rFonts w:ascii="Century Gothic" w:eastAsia="Century Gothic" w:hAnsi="Century Gothic" w:cs="Century Gothic"/>
-        </w:rPr>
-        <w:t>Github</w:t>
-      </w:r>
-      <w:proofErr w:type="spellEnd"/>
-      <w:r>
-        <w:rPr>
-          <w:rFonts w:ascii="Century Gothic" w:eastAsia="Century Gothic" w:hAnsi="Century Gothic" w:cs="Century Gothic"/>
-        </w:rPr>
-        <w:t>) comprend</w:t>
+        <w:t>La livraison finale du projet (Github) comprend</w:t>
       </w:r>
       <w:r>
         <w:rPr>
@@ -6962,17 +6828,303 @@
         <w:t>Test unitaire</w:t>
       </w:r>
     </w:p>
+    <w:tbl>
+      <w:tblPr>
+        <w:tblStyle w:val="Grilledutableau"/>
+        <w:tblW w:w="0" w:type="auto"/>
+        <w:tblInd w:w="1814" w:type="dxa"/>
+        <w:tblLook w:val="04A0" w:firstRow="1" w:lastRow="0" w:firstColumn="1" w:lastColumn="0" w:noHBand="0" w:noVBand="1"/>
+      </w:tblPr>
+      <w:tblGrid>
+        <w:gridCol w:w="2616"/>
+        <w:gridCol w:w="2428"/>
+        <w:gridCol w:w="2428"/>
+      </w:tblGrid>
+      <w:tr>
+        <w:tc>
+          <w:tcPr>
+            <w:tcW w:w="3070" w:type="dxa"/>
+          </w:tcPr>
+          <w:p>
+            <w:pPr>
+              <w:pStyle w:val="Retraitcorpsdetexte3"/>
+              <w:ind w:left="0"/>
+            </w:pPr>
+            <w:r>
+              <w:t>Fonction 01</w:t>
+            </w:r>
+          </w:p>
+        </w:tc>
+        <w:tc>
+          <w:tcPr>
+            <w:tcW w:w="3070" w:type="dxa"/>
+          </w:tcPr>
+          <w:p>
+            <w:pPr>
+              <w:pStyle w:val="Retraitcorpsdetexte3"/>
+              <w:ind w:left="0"/>
+            </w:pPr>
+          </w:p>
+        </w:tc>
+        <w:tc>
+          <w:tcPr>
+            <w:tcW w:w="3070" w:type="dxa"/>
+          </w:tcPr>
+          <w:p>
+            <w:pPr>
+              <w:pStyle w:val="Retraitcorpsdetexte3"/>
+              <w:ind w:left="0"/>
+            </w:pPr>
+          </w:p>
+        </w:tc>
+      </w:tr>
+      <w:tr>
+        <w:tc>
+          <w:tcPr>
+            <w:tcW w:w="3070" w:type="dxa"/>
+          </w:tcPr>
+          <w:p>
+            <w:pPr>
+              <w:pStyle w:val="Retraitcorpsdetexte3"/>
+              <w:ind w:left="0"/>
+            </w:pPr>
+            <w:r>
+              <w:t>Fonction 02</w:t>
+            </w:r>
+          </w:p>
+        </w:tc>
+        <w:tc>
+          <w:tcPr>
+            <w:tcW w:w="3070" w:type="dxa"/>
+          </w:tcPr>
+          <w:p>
+            <w:pPr>
+              <w:pStyle w:val="Retraitcorpsdetexte3"/>
+              <w:ind w:left="0"/>
+            </w:pPr>
+          </w:p>
+        </w:tc>
+        <w:tc>
+          <w:tcPr>
+            <w:tcW w:w="3070" w:type="dxa"/>
+          </w:tcPr>
+          <w:p>
+            <w:pPr>
+              <w:pStyle w:val="Retraitcorpsdetexte3"/>
+              <w:ind w:left="0"/>
+            </w:pPr>
+          </w:p>
+        </w:tc>
+      </w:tr>
+      <w:tr>
+        <w:tc>
+          <w:tcPr>
+            <w:tcW w:w="3070" w:type="dxa"/>
+          </w:tcPr>
+          <w:p>
+            <w:pPr>
+              <w:pStyle w:val="Retraitcorpsdetexte3"/>
+              <w:ind w:left="0"/>
+            </w:pPr>
+            <w:r>
+              <w:t>Fonction 0</w:t>
+            </w:r>
+            <w:r>
+              <w:t>3</w:t>
+            </w:r>
+          </w:p>
+        </w:tc>
+        <w:tc>
+          <w:tcPr>
+            <w:tcW w:w="3070" w:type="dxa"/>
+          </w:tcPr>
+          <w:p>
+            <w:pPr>
+              <w:pStyle w:val="Retraitcorpsdetexte3"/>
+              <w:ind w:left="0"/>
+            </w:pPr>
+          </w:p>
+        </w:tc>
+        <w:tc>
+          <w:tcPr>
+            <w:tcW w:w="3070" w:type="dxa"/>
+          </w:tcPr>
+          <w:p>
+            <w:pPr>
+              <w:pStyle w:val="Retraitcorpsdetexte3"/>
+              <w:ind w:left="0"/>
+            </w:pPr>
+          </w:p>
+        </w:tc>
+      </w:tr>
+      <w:tr>
+        <w:tc>
+          <w:tcPr>
+            <w:tcW w:w="3070" w:type="dxa"/>
+          </w:tcPr>
+          <w:p>
+            <w:pPr>
+              <w:pStyle w:val="Retraitcorpsdetexte3"/>
+              <w:ind w:left="0"/>
+            </w:pPr>
+            <w:r>
+              <w:t>Fonction 0</w:t>
+            </w:r>
+            <w:r>
+              <w:t>4</w:t>
+            </w:r>
+          </w:p>
+        </w:tc>
+        <w:tc>
+          <w:tcPr>
+            <w:tcW w:w="3070" w:type="dxa"/>
+          </w:tcPr>
+          <w:p>
+            <w:pPr>
+              <w:pStyle w:val="Retraitcorpsdetexte3"/>
+              <w:ind w:left="0"/>
+            </w:pPr>
+          </w:p>
+        </w:tc>
+        <w:tc>
+          <w:tcPr>
+            <w:tcW w:w="3070" w:type="dxa"/>
+          </w:tcPr>
+          <w:p>
+            <w:pPr>
+              <w:pStyle w:val="Retraitcorpsdetexte3"/>
+              <w:ind w:left="0"/>
+            </w:pPr>
+          </w:p>
+        </w:tc>
+      </w:tr>
+      <w:tr>
+        <w:tc>
+          <w:tcPr>
+            <w:tcW w:w="3070" w:type="dxa"/>
+          </w:tcPr>
+          <w:p>
+            <w:pPr>
+              <w:pStyle w:val="Retraitcorpsdetexte3"/>
+              <w:ind w:left="0"/>
+            </w:pPr>
+            <w:r>
+              <w:t>Fonction 0</w:t>
+            </w:r>
+            <w:r>
+              <w:t>5</w:t>
+            </w:r>
+          </w:p>
+        </w:tc>
+        <w:tc>
+          <w:tcPr>
+            <w:tcW w:w="3070" w:type="dxa"/>
+          </w:tcPr>
+          <w:p>
+            <w:pPr>
+              <w:pStyle w:val="Retraitcorpsdetexte3"/>
+              <w:ind w:left="0"/>
+            </w:pPr>
+          </w:p>
+        </w:tc>
+        <w:tc>
+          <w:tcPr>
+            <w:tcW w:w="3070" w:type="dxa"/>
+          </w:tcPr>
+          <w:p>
+            <w:pPr>
+              <w:pStyle w:val="Retraitcorpsdetexte3"/>
+              <w:ind w:left="0"/>
+            </w:pPr>
+          </w:p>
+        </w:tc>
+      </w:tr>
+      <w:tr>
+        <w:tc>
+          <w:tcPr>
+            <w:tcW w:w="3070" w:type="dxa"/>
+          </w:tcPr>
+          <w:p>
+            <w:pPr>
+              <w:pStyle w:val="Retraitcorpsdetexte3"/>
+              <w:ind w:left="0"/>
+            </w:pPr>
+            <w:r>
+              <w:t>Fonction 0</w:t>
+            </w:r>
+            <w:r>
+              <w:t>6</w:t>
+            </w:r>
+          </w:p>
+        </w:tc>
+        <w:tc>
+          <w:tcPr>
+            <w:tcW w:w="3070" w:type="dxa"/>
+          </w:tcPr>
+          <w:p>
+            <w:pPr>
+              <w:pStyle w:val="Retraitcorpsdetexte3"/>
+              <w:ind w:left="0"/>
+            </w:pPr>
+          </w:p>
+        </w:tc>
+        <w:tc>
+          <w:tcPr>
+            <w:tcW w:w="3070" w:type="dxa"/>
+          </w:tcPr>
+          <w:p>
+            <w:pPr>
+              <w:pStyle w:val="Retraitcorpsdetexte3"/>
+              <w:ind w:left="0"/>
+            </w:pPr>
+          </w:p>
+        </w:tc>
+      </w:tr>
+      <w:tr>
+        <w:tc>
+          <w:tcPr>
+            <w:tcW w:w="3070" w:type="dxa"/>
+          </w:tcPr>
+          <w:p>
+            <w:pPr>
+              <w:pStyle w:val="Retraitcorpsdetexte3"/>
+              <w:ind w:left="0"/>
+            </w:pPr>
+            <w:r>
+              <w:t>Fonction 0</w:t>
+            </w:r>
+            <w:r>
+              <w:t>7</w:t>
+            </w:r>
+          </w:p>
+        </w:tc>
+        <w:tc>
+          <w:tcPr>
+            <w:tcW w:w="3070" w:type="dxa"/>
+          </w:tcPr>
+          <w:p>
+            <w:pPr>
+              <w:pStyle w:val="Retraitcorpsdetexte3"/>
+              <w:ind w:left="0"/>
+            </w:pPr>
+          </w:p>
+        </w:tc>
+        <w:tc>
+          <w:tcPr>
+            <w:tcW w:w="3070" w:type="dxa"/>
+          </w:tcPr>
+          <w:p>
+            <w:pPr>
+              <w:pStyle w:val="Retraitcorpsdetexte3"/>
+              <w:ind w:left="0"/>
+            </w:pPr>
+          </w:p>
+        </w:tc>
+      </w:tr>
+    </w:tbl>
     <w:p>
       <w:pPr>
         <w:pStyle w:val="Retraitcorpsdetexte3"/>
-      </w:pPr>
-      <w:r>
-        <w:t xml:space="preserve">quand </w:t>
-      </w:r>
-    </w:p>
-    <w:p>
-      <w:pPr>
-        <w:pStyle w:val="Retraitcorpsdetexte"/>
       </w:pPr>
     </w:p>
     <w:p>
@@ -7111,18 +7263,17 @@
         </w:rPr>
       </w:pPr>
       <w:r>
-        <w:t xml:space="preserve">Voici les deux </w:t>
-      </w:r>
-      <w:proofErr w:type="spellStart"/>
-      <w:r>
-        <w:t>personas</w:t>
-      </w:r>
-      <w:proofErr w:type="spellEnd"/>
+        <w:t>Voici les deux personas</w:t>
+      </w:r>
       <w:r>
         <w:t>, en premier on a Amélie Durant une grande fan du côté artistique dans les jeux</w:t>
       </w:r>
       <w:r>
-        <w:t xml:space="preserve">. Mais sa plus grande peine c’est d’avoir un clavier français, dans énormément de jeu on ne peut changer les touches ce qu’il l’énerve beaucoup. En </w:t>
+        <w:t xml:space="preserve">. Mais sa plus grande peine c’est d’avoir un clavier français, dans énormément de jeu on ne peut changer les touches </w:t>
+      </w:r>
+      <w:r>
+        <w:lastRenderedPageBreak/>
+        <w:t xml:space="preserve">ce qu’il l’énerve beaucoup. En </w:t>
       </w:r>
       <w:r>
         <w:t>remédiant</w:t>
@@ -7149,11 +7300,7 @@
         <w:t>paramètres</w:t>
       </w:r>
       <w:r>
-        <w:t xml:space="preserve"> ou on peut changer les </w:t>
-      </w:r>
-      <w:r>
-        <w:lastRenderedPageBreak/>
-        <w:t>touches de jeu</w:t>
+        <w:t xml:space="preserve"> ou on peut changer les touches de jeu</w:t>
       </w:r>
       <w:r>
         <w:t>.</w:t>
@@ -7969,6 +8116,9 @@
         <w:pStyle w:val="Retraitcorpsdetexte3"/>
       </w:pPr>
       <w:r>
+        <w:rPr>
+          <w:noProof/>
+        </w:rPr>
         <w:drawing>
           <wp:inline distT="0" distB="0" distL="0" distR="0" wp14:anchorId="15C59107" wp14:editId="132CE517">
             <wp:extent cx="3500745" cy="2643892"/>
@@ -8011,6 +8161,9 @@
         <w:pStyle w:val="Retraitcorpsdetexte3"/>
       </w:pPr>
       <w:r>
+        <w:rPr>
+          <w:noProof/>
+        </w:rPr>
         <w:lastRenderedPageBreak/>
         <w:drawing>
           <wp:inline distT="0" distB="0" distL="0" distR="0" wp14:anchorId="00FA93D7" wp14:editId="42694E23">
@@ -8120,10 +8273,10 @@
             <v:path o:extrusionok="f" gradientshapeok="t" o:connecttype="rect"/>
             <o:lock v:ext="edit" aspectratio="t"/>
           </v:shapetype>
-          <v:shape id="_x0000_i1026" type="#_x0000_t75" style="width:77pt;height:49.45pt" o:ole="">
+          <v:shape id="_x0000_i1025" type="#_x0000_t75" style="width:77.25pt;height:49.5pt" o:ole="">
             <v:imagedata r:id="rId28" o:title=""/>
           </v:shape>
-          <o:OLEObject Type="Embed" ProgID="Package" ShapeID="_x0000_i1026" DrawAspect="Icon" ObjectID="_1791747142" r:id="rId29"/>
+          <o:OLEObject Type="Embed" ProgID="Package" ShapeID="_x0000_i1025" DrawAspect="Icon" ObjectID="_1791792478" r:id="rId29"/>
         </w:object>
       </w:r>
     </w:p>
@@ -8458,25 +8611,16 @@
     <w:p>
       <w:pPr>
         <w:pStyle w:val="Retraitcorpsdetexte3"/>
-        <w:rPr>
-          <w:lang w:val="en-US"/>
-        </w:rPr>
       </w:pPr>
     </w:p>
     <w:p>
       <w:pPr>
         <w:pStyle w:val="Retraitcorpsdetexte"/>
-        <w:rPr>
-          <w:lang w:val="en-US"/>
-        </w:rPr>
       </w:pPr>
     </w:p>
     <w:p>
       <w:pPr>
         <w:pStyle w:val="Retraitcorpsdetexte"/>
-        <w:rPr>
-          <w:lang w:val="en-US"/>
-        </w:rPr>
       </w:pPr>
     </w:p>
     <w:p>
@@ -8759,7 +8903,7 @@
 </file>
 
 <file path=word/endnotes.xml><?xml version="1.0" encoding="utf-8"?>
-<w:endnotes xmlns:wpc="http://schemas.microsoft.com/office/word/2010/wordprocessingCanvas" xmlns:cx="http://schemas.microsoft.com/office/drawing/2014/chartex" xmlns:cx1="http://schemas.microsoft.com/office/drawing/2015/9/8/chartex" xmlns:cx2="http://schemas.microsoft.com/office/drawing/2015/10/21/chartex" xmlns:cx3="http://schemas.microsoft.com/office/drawing/2016/5/9/chartex" xmlns:cx4="http://schemas.microsoft.com/office/drawing/2016/5/10/chartex" xmlns:cx5="http://schemas.microsoft.com/office/drawing/2016/5/11/chartex" xmlns:cx6="http://schemas.microsoft.com/office/drawing/2016/5/12/chartex" xmlns:cx7="http://schemas.microsoft.com/office/drawing/2016/5/13/chartex" xmlns:cx8="http://schemas.microsoft.com/office/drawing/2016/5/14/chartex" xmlns:mc="http://schemas.openxmlformats.org/markup-compatibility/2006" xmlns:aink="http://schemas.microsoft.com/office/drawing/2016/ink" xmlns:am3d="http://schemas.microsoft.com/office/drawing/2017/model3d" xmlns:o="urn:schemas-microsoft-com:office:office" xmlns:oel="http://schemas.microsoft.com/office/2019/extlst" xmlns:r="http://schemas.openxmlformats.org/officeDocument/2006/relationships" xmlns:m="http://schemas.openxmlformats.org/officeDocument/2006/math" xmlns:v="urn:schemas-microsoft-com:vml" xmlns:wp14="http://schemas.microsoft.com/office/word/2010/wordprocessingDrawing" xmlns:wp="http://schemas.openxmlformats.org/drawingml/2006/wordprocessingDrawing" xmlns:w10="urn:schemas-microsoft-com:office:word" xmlns:w="http://schemas.openxmlformats.org/wordprocessingml/2006/main" xmlns:w14="http://schemas.microsoft.com/office/word/2010/wordml" xmlns:w15="http://schemas.microsoft.com/office/word/2012/wordml" xmlns:w16cex="http://schemas.microsoft.com/office/word/2018/wordml/cex" xmlns:w16cid="http://schemas.microsoft.com/office/word/2016/wordml/cid" xmlns:w16="http://schemas.microsoft.com/office/word/2018/wordml" xmlns:w16du="http://schemas.microsoft.com/office/word/2023/wordml/word16du" xmlns:w16sdtdh="http://schemas.microsoft.com/office/word/2020/wordml/sdtdatahash" xmlns:w16se="http://schemas.microsoft.com/office/word/2015/wordml/symex" xmlns:wpg="http://schemas.microsoft.com/office/word/2010/wordprocessingGroup" xmlns:wpi="http://schemas.microsoft.com/office/word/2010/wordprocessingInk" xmlns:wne="http://schemas.microsoft.com/office/word/2006/wordml" xmlns:wps="http://schemas.microsoft.com/office/word/2010/wordprocessingShape" mc:Ignorable="w14 w15 w16se w16cid w16 w16cex w16sdtdh w16du wp14">
+<w:endnotes xmlns:wpc="http://schemas.microsoft.com/office/word/2010/wordprocessingCanvas" xmlns:cx="http://schemas.microsoft.com/office/drawing/2014/chartex" xmlns:cx1="http://schemas.microsoft.com/office/drawing/2015/9/8/chartex" xmlns:cx2="http://schemas.microsoft.com/office/drawing/2015/10/21/chartex" xmlns:cx3="http://schemas.microsoft.com/office/drawing/2016/5/9/chartex" xmlns:cx4="http://schemas.microsoft.com/office/drawing/2016/5/10/chartex" xmlns:cx5="http://schemas.microsoft.com/office/drawing/2016/5/11/chartex" xmlns:cx6="http://schemas.microsoft.com/office/drawing/2016/5/12/chartex" xmlns:cx7="http://schemas.microsoft.com/office/drawing/2016/5/13/chartex" xmlns:cx8="http://schemas.microsoft.com/office/drawing/2016/5/14/chartex" xmlns:mc="http://schemas.openxmlformats.org/markup-compatibility/2006" xmlns:aink="http://schemas.microsoft.com/office/drawing/2016/ink" xmlns:am3d="http://schemas.microsoft.com/office/drawing/2017/model3d" xmlns:o="urn:schemas-microsoft-com:office:office" xmlns:oel="http://schemas.microsoft.com/office/2019/extlst" xmlns:r="http://schemas.openxmlformats.org/officeDocument/2006/relationships" xmlns:m="http://schemas.openxmlformats.org/officeDocument/2006/math" xmlns:v="urn:schemas-microsoft-com:vml" xmlns:wp14="http://schemas.microsoft.com/office/word/2010/wordprocessingDrawing" xmlns:wp="http://schemas.openxmlformats.org/drawingml/2006/wordprocessingDrawing" xmlns:w10="urn:schemas-microsoft-com:office:word" xmlns:w="http://schemas.openxmlformats.org/wordprocessingml/2006/main" xmlns:w14="http://schemas.microsoft.com/office/word/2010/wordml" xmlns:w15="http://schemas.microsoft.com/office/word/2012/wordml" xmlns:w16cex="http://schemas.microsoft.com/office/word/2018/wordml/cex" xmlns:w16cid="http://schemas.microsoft.com/office/word/2016/wordml/cid" xmlns:w16="http://schemas.microsoft.com/office/word/2018/wordml" xmlns:w16sdtdh="http://schemas.microsoft.com/office/word/2020/wordml/sdtdatahash" xmlns:w16se="http://schemas.microsoft.com/office/word/2015/wordml/symex" xmlns:wpg="http://schemas.microsoft.com/office/word/2010/wordprocessingGroup" xmlns:wpi="http://schemas.microsoft.com/office/word/2010/wordprocessingInk" xmlns:wne="http://schemas.microsoft.com/office/word/2006/wordml" xmlns:wps="http://schemas.microsoft.com/office/word/2010/wordprocessingShape" mc:Ignorable="w14 w15 w16se w16cid w16 w16cex w16sdtdh wp14">
   <w:endnote w:type="separator" w:id="-1">
     <w:p>
       <w:r>
@@ -8781,7 +8925,7 @@
 </file>
 
 <file path=word/footer1.xml><?xml version="1.0" encoding="utf-8"?>
-<w:ftr xmlns:wpc="http://schemas.microsoft.com/office/word/2010/wordprocessingCanvas" xmlns:cx="http://schemas.microsoft.com/office/drawing/2014/chartex" xmlns:cx1="http://schemas.microsoft.com/office/drawing/2015/9/8/chartex" xmlns:cx2="http://schemas.microsoft.com/office/drawing/2015/10/21/chartex" xmlns:cx3="http://schemas.microsoft.com/office/drawing/2016/5/9/chartex" xmlns:cx4="http://schemas.microsoft.com/office/drawing/2016/5/10/chartex" xmlns:cx5="http://schemas.microsoft.com/office/drawing/2016/5/11/chartex" xmlns:cx6="http://schemas.microsoft.com/office/drawing/2016/5/12/chartex" xmlns:cx7="http://schemas.microsoft.com/office/drawing/2016/5/13/chartex" xmlns:cx8="http://schemas.microsoft.com/office/drawing/2016/5/14/chartex" xmlns:mc="http://schemas.openxmlformats.org/markup-compatibility/2006" xmlns:aink="http://schemas.microsoft.com/office/drawing/2016/ink" xmlns:am3d="http://schemas.microsoft.com/office/drawing/2017/model3d" xmlns:o="urn:schemas-microsoft-com:office:office" xmlns:oel="http://schemas.microsoft.com/office/2019/extlst" xmlns:r="http://schemas.openxmlformats.org/officeDocument/2006/relationships" xmlns:m="http://schemas.openxmlformats.org/officeDocument/2006/math" xmlns:v="urn:schemas-microsoft-com:vml" xmlns:wp14="http://schemas.microsoft.com/office/word/2010/wordprocessingDrawing" xmlns:wp="http://schemas.openxmlformats.org/drawingml/2006/wordprocessingDrawing" xmlns:w10="urn:schemas-microsoft-com:office:word" xmlns:w="http://schemas.openxmlformats.org/wordprocessingml/2006/main" xmlns:w14="http://schemas.microsoft.com/office/word/2010/wordml" xmlns:w15="http://schemas.microsoft.com/office/word/2012/wordml" xmlns:w16cex="http://schemas.microsoft.com/office/word/2018/wordml/cex" xmlns:w16cid="http://schemas.microsoft.com/office/word/2016/wordml/cid" xmlns:w16="http://schemas.microsoft.com/office/word/2018/wordml" xmlns:w16du="http://schemas.microsoft.com/office/word/2023/wordml/word16du" xmlns:w16sdtdh="http://schemas.microsoft.com/office/word/2020/wordml/sdtdatahash" xmlns:w16se="http://schemas.microsoft.com/office/word/2015/wordml/symex" xmlns:wpg="http://schemas.microsoft.com/office/word/2010/wordprocessingGroup" xmlns:wpi="http://schemas.microsoft.com/office/word/2010/wordprocessingInk" xmlns:wne="http://schemas.microsoft.com/office/word/2006/wordml" xmlns:wps="http://schemas.microsoft.com/office/word/2010/wordprocessingShape" mc:Ignorable="w14 w15 w16se w16cid w16 w16cex w16sdtdh w16du wp14">
+<w:ftr xmlns:wpc="http://schemas.microsoft.com/office/word/2010/wordprocessingCanvas" xmlns:cx="http://schemas.microsoft.com/office/drawing/2014/chartex" xmlns:cx1="http://schemas.microsoft.com/office/drawing/2015/9/8/chartex" xmlns:cx2="http://schemas.microsoft.com/office/drawing/2015/10/21/chartex" xmlns:cx3="http://schemas.microsoft.com/office/drawing/2016/5/9/chartex" xmlns:cx4="http://schemas.microsoft.com/office/drawing/2016/5/10/chartex" xmlns:cx5="http://schemas.microsoft.com/office/drawing/2016/5/11/chartex" xmlns:cx6="http://schemas.microsoft.com/office/drawing/2016/5/12/chartex" xmlns:cx7="http://schemas.microsoft.com/office/drawing/2016/5/13/chartex" xmlns:cx8="http://schemas.microsoft.com/office/drawing/2016/5/14/chartex" xmlns:mc="http://schemas.openxmlformats.org/markup-compatibility/2006" xmlns:aink="http://schemas.microsoft.com/office/drawing/2016/ink" xmlns:am3d="http://schemas.microsoft.com/office/drawing/2017/model3d" xmlns:o="urn:schemas-microsoft-com:office:office" xmlns:oel="http://schemas.microsoft.com/office/2019/extlst" xmlns:r="http://schemas.openxmlformats.org/officeDocument/2006/relationships" xmlns:m="http://schemas.openxmlformats.org/officeDocument/2006/math" xmlns:v="urn:schemas-microsoft-com:vml" xmlns:wp14="http://schemas.microsoft.com/office/word/2010/wordprocessingDrawing" xmlns:wp="http://schemas.openxmlformats.org/drawingml/2006/wordprocessingDrawing" xmlns:w10="urn:schemas-microsoft-com:office:word" xmlns:w="http://schemas.openxmlformats.org/wordprocessingml/2006/main" xmlns:w14="http://schemas.microsoft.com/office/word/2010/wordml" xmlns:w15="http://schemas.microsoft.com/office/word/2012/wordml" xmlns:w16cex="http://schemas.microsoft.com/office/word/2018/wordml/cex" xmlns:w16cid="http://schemas.microsoft.com/office/word/2016/wordml/cid" xmlns:w16="http://schemas.microsoft.com/office/word/2018/wordml" xmlns:w16sdtdh="http://schemas.microsoft.com/office/word/2020/wordml/sdtdatahash" xmlns:w16se="http://schemas.microsoft.com/office/word/2015/wordml/symex" xmlns:wpg="http://schemas.microsoft.com/office/word/2010/wordprocessingGroup" xmlns:wpi="http://schemas.microsoft.com/office/word/2010/wordprocessingInk" xmlns:wne="http://schemas.microsoft.com/office/word/2006/wordml" xmlns:wps="http://schemas.microsoft.com/office/word/2010/wordprocessingShape" mc:Ignorable="w14 w15 w16se w16cid w16 w16cex w16sdtdh wp14">
   <w:tbl>
     <w:tblPr>
       <w:tblStyle w:val="Grilledutableau"/>
@@ -8825,22 +8969,35 @@
             </w:rPr>
             <w:t> :</w:t>
           </w:r>
-          <w:fldSimple w:instr="AUTHOR   \* MERGEFORMAT">
-            <w:r>
-              <w:rPr>
-                <w:rFonts w:cs="Arial"/>
-                <w:noProof/>
-                <w:szCs w:val="16"/>
-              </w:rPr>
-              <w:t>Antoine Jean</w:t>
-            </w:r>
-            <w:r>
-              <w:rPr>
-                <w:noProof/>
-              </w:rPr>
-              <w:t xml:space="preserve"> Fabre</w:t>
-            </w:r>
-          </w:fldSimple>
+          <w:r>
+            <w:fldChar w:fldCharType="begin"/>
+          </w:r>
+          <w:r>
+            <w:instrText>AUTHOR   \* MERGEFORMAT</w:instrText>
+          </w:r>
+          <w:r>
+            <w:fldChar w:fldCharType="separate"/>
+          </w:r>
+          <w:r>
+            <w:rPr>
+              <w:rFonts w:cs="Arial"/>
+              <w:noProof/>
+              <w:szCs w:val="16"/>
+            </w:rPr>
+            <w:t>Antoine Jean</w:t>
+          </w:r>
+          <w:r>
+            <w:rPr>
+              <w:noProof/>
+            </w:rPr>
+            <w:t xml:space="preserve"> Fabre</w:t>
+          </w:r>
+          <w:r>
+            <w:rPr>
+              <w:noProof/>
+            </w:rPr>
+            <w:fldChar w:fldCharType="end"/>
+          </w:r>
         </w:p>
         <w:p>
           <w:pPr>
@@ -9179,16 +9336,31 @@
             </w:rPr>
             <w:t xml:space="preserve">Version: </w:t>
           </w:r>
-          <w:fldSimple w:instr="REVNUM   \* MERGEFORMAT">
-            <w:r>
-              <w:rPr>
-                <w:rFonts w:cs="Arial"/>
-                <w:noProof/>
-                <w:szCs w:val="16"/>
-              </w:rPr>
-              <w:t>1</w:t>
-            </w:r>
-          </w:fldSimple>
+          <w:r>
+            <w:fldChar w:fldCharType="begin"/>
+          </w:r>
+          <w:r>
+            <w:instrText>REVNUM   \* MERGEFORMAT</w:instrText>
+          </w:r>
+          <w:r>
+            <w:fldChar w:fldCharType="separate"/>
+          </w:r>
+          <w:r>
+            <w:rPr>
+              <w:rFonts w:cs="Arial"/>
+              <w:noProof/>
+              <w:szCs w:val="16"/>
+            </w:rPr>
+            <w:t>1</w:t>
+          </w:r>
+          <w:r>
+            <w:rPr>
+              <w:rFonts w:cs="Arial"/>
+              <w:noProof/>
+              <w:szCs w:val="16"/>
+            </w:rPr>
+            <w:fldChar w:fldCharType="end"/>
+          </w:r>
           <w:r>
             <w:rPr>
               <w:rFonts w:cs="Arial"/>
@@ -9223,7 +9395,7 @@
               <w:noProof/>
               <w:szCs w:val="16"/>
             </w:rPr>
-            <w:t>29.10.2024 18:16</w:t>
+            <w:t>29.10.2024 22:45</w:t>
           </w:r>
           <w:r>
             <w:rPr>
@@ -9249,16 +9421,31 @@
               <w:szCs w:val="16"/>
             </w:rPr>
           </w:pPr>
-          <w:fldSimple w:instr="FILENAME  \* FirstCap  \* MERGEFORMAT">
-            <w:r>
-              <w:rPr>
-                <w:rFonts w:cs="Arial"/>
-                <w:noProof/>
-                <w:szCs w:val="16"/>
-              </w:rPr>
-              <w:t>Document3</w:t>
-            </w:r>
-          </w:fldSimple>
+          <w:r>
+            <w:fldChar w:fldCharType="begin"/>
+          </w:r>
+          <w:r>
+            <w:instrText>FILENAME  \* FirstCap  \* MERGEFORMAT</w:instrText>
+          </w:r>
+          <w:r>
+            <w:fldChar w:fldCharType="separate"/>
+          </w:r>
+          <w:r>
+            <w:rPr>
+              <w:rFonts w:cs="Arial"/>
+              <w:noProof/>
+              <w:szCs w:val="16"/>
+            </w:rPr>
+            <w:t>Document3</w:t>
+          </w:r>
+          <w:r>
+            <w:rPr>
+              <w:rFonts w:cs="Arial"/>
+              <w:noProof/>
+              <w:szCs w:val="16"/>
+            </w:rPr>
+            <w:fldChar w:fldCharType="end"/>
+          </w:r>
         </w:p>
       </w:tc>
     </w:tr>
@@ -9276,7 +9463,7 @@
 </file>
 
 <file path=word/footer2.xml><?xml version="1.0" encoding="utf-8"?>
-<w:ftr xmlns:wpc="http://schemas.microsoft.com/office/word/2010/wordprocessingCanvas" xmlns:cx="http://schemas.microsoft.com/office/drawing/2014/chartex" xmlns:cx1="http://schemas.microsoft.com/office/drawing/2015/9/8/chartex" xmlns:cx2="http://schemas.microsoft.com/office/drawing/2015/10/21/chartex" xmlns:cx3="http://schemas.microsoft.com/office/drawing/2016/5/9/chartex" xmlns:cx4="http://schemas.microsoft.com/office/drawing/2016/5/10/chartex" xmlns:cx5="http://schemas.microsoft.com/office/drawing/2016/5/11/chartex" xmlns:cx6="http://schemas.microsoft.com/office/drawing/2016/5/12/chartex" xmlns:cx7="http://schemas.microsoft.com/office/drawing/2016/5/13/chartex" xmlns:cx8="http://schemas.microsoft.com/office/drawing/2016/5/14/chartex" xmlns:mc="http://schemas.openxmlformats.org/markup-compatibility/2006" xmlns:aink="http://schemas.microsoft.com/office/drawing/2016/ink" xmlns:am3d="http://schemas.microsoft.com/office/drawing/2017/model3d" xmlns:o="urn:schemas-microsoft-com:office:office" xmlns:oel="http://schemas.microsoft.com/office/2019/extlst" xmlns:r="http://schemas.openxmlformats.org/officeDocument/2006/relationships" xmlns:m="http://schemas.openxmlformats.org/officeDocument/2006/math" xmlns:v="urn:schemas-microsoft-com:vml" xmlns:wp14="http://schemas.microsoft.com/office/word/2010/wordprocessingDrawing" xmlns:wp="http://schemas.openxmlformats.org/drawingml/2006/wordprocessingDrawing" xmlns:w10="urn:schemas-microsoft-com:office:word" xmlns:w="http://schemas.openxmlformats.org/wordprocessingml/2006/main" xmlns:w14="http://schemas.microsoft.com/office/word/2010/wordml" xmlns:w15="http://schemas.microsoft.com/office/word/2012/wordml" xmlns:w16cex="http://schemas.microsoft.com/office/word/2018/wordml/cex" xmlns:w16cid="http://schemas.microsoft.com/office/word/2016/wordml/cid" xmlns:w16="http://schemas.microsoft.com/office/word/2018/wordml" xmlns:w16du="http://schemas.microsoft.com/office/word/2023/wordml/word16du" xmlns:w16sdtdh="http://schemas.microsoft.com/office/word/2020/wordml/sdtdatahash" xmlns:w16se="http://schemas.microsoft.com/office/word/2015/wordml/symex" xmlns:wpg="http://schemas.microsoft.com/office/word/2010/wordprocessingGroup" xmlns:wpi="http://schemas.microsoft.com/office/word/2010/wordprocessingInk" xmlns:wne="http://schemas.microsoft.com/office/word/2006/wordml" xmlns:wps="http://schemas.microsoft.com/office/word/2010/wordprocessingShape" mc:Ignorable="w14 w15 w16se w16cid w16 w16cex w16sdtdh w16du wp14">
+<w:ftr xmlns:wpc="http://schemas.microsoft.com/office/word/2010/wordprocessingCanvas" xmlns:cx="http://schemas.microsoft.com/office/drawing/2014/chartex" xmlns:cx1="http://schemas.microsoft.com/office/drawing/2015/9/8/chartex" xmlns:cx2="http://schemas.microsoft.com/office/drawing/2015/10/21/chartex" xmlns:cx3="http://schemas.microsoft.com/office/drawing/2016/5/9/chartex" xmlns:cx4="http://schemas.microsoft.com/office/drawing/2016/5/10/chartex" xmlns:cx5="http://schemas.microsoft.com/office/drawing/2016/5/11/chartex" xmlns:cx6="http://schemas.microsoft.com/office/drawing/2016/5/12/chartex" xmlns:cx7="http://schemas.microsoft.com/office/drawing/2016/5/13/chartex" xmlns:cx8="http://schemas.microsoft.com/office/drawing/2016/5/14/chartex" xmlns:mc="http://schemas.openxmlformats.org/markup-compatibility/2006" xmlns:aink="http://schemas.microsoft.com/office/drawing/2016/ink" xmlns:am3d="http://schemas.microsoft.com/office/drawing/2017/model3d" xmlns:o="urn:schemas-microsoft-com:office:office" xmlns:oel="http://schemas.microsoft.com/office/2019/extlst" xmlns:r="http://schemas.openxmlformats.org/officeDocument/2006/relationships" xmlns:m="http://schemas.openxmlformats.org/officeDocument/2006/math" xmlns:v="urn:schemas-microsoft-com:vml" xmlns:wp14="http://schemas.microsoft.com/office/word/2010/wordprocessingDrawing" xmlns:wp="http://schemas.openxmlformats.org/drawingml/2006/wordprocessingDrawing" xmlns:w10="urn:schemas-microsoft-com:office:word" xmlns:w="http://schemas.openxmlformats.org/wordprocessingml/2006/main" xmlns:w14="http://schemas.microsoft.com/office/word/2010/wordml" xmlns:w15="http://schemas.microsoft.com/office/word/2012/wordml" xmlns:w16cex="http://schemas.microsoft.com/office/word/2018/wordml/cex" xmlns:w16cid="http://schemas.microsoft.com/office/word/2016/wordml/cid" xmlns:w16="http://schemas.microsoft.com/office/word/2018/wordml" xmlns:w16sdtdh="http://schemas.microsoft.com/office/word/2020/wordml/sdtdatahash" xmlns:w16se="http://schemas.microsoft.com/office/word/2015/wordml/symex" xmlns:wpg="http://schemas.microsoft.com/office/word/2010/wordprocessingGroup" xmlns:wpi="http://schemas.microsoft.com/office/word/2010/wordprocessingInk" xmlns:wne="http://schemas.microsoft.com/office/word/2006/wordml" xmlns:wps="http://schemas.microsoft.com/office/word/2010/wordprocessingShape" mc:Ignorable="w14 w15 w16se w16cid w16 w16cex w16sdtdh wp14">
   <w:tbl>
     <w:tblPr>
       <w:tblW w:w="0" w:type="auto"/>
@@ -9337,7 +9524,7 @@
 </file>
 
 <file path=word/footnotes.xml><?xml version="1.0" encoding="utf-8"?>
-<w:footnotes xmlns:wpc="http://schemas.microsoft.com/office/word/2010/wordprocessingCanvas" xmlns:cx="http://schemas.microsoft.com/office/drawing/2014/chartex" xmlns:cx1="http://schemas.microsoft.com/office/drawing/2015/9/8/chartex" xmlns:cx2="http://schemas.microsoft.com/office/drawing/2015/10/21/chartex" xmlns:cx3="http://schemas.microsoft.com/office/drawing/2016/5/9/chartex" xmlns:cx4="http://schemas.microsoft.com/office/drawing/2016/5/10/chartex" xmlns:cx5="http://schemas.microsoft.com/office/drawing/2016/5/11/chartex" xmlns:cx6="http://schemas.microsoft.com/office/drawing/2016/5/12/chartex" xmlns:cx7="http://schemas.microsoft.com/office/drawing/2016/5/13/chartex" xmlns:cx8="http://schemas.microsoft.com/office/drawing/2016/5/14/chartex" xmlns:mc="http://schemas.openxmlformats.org/markup-compatibility/2006" xmlns:aink="http://schemas.microsoft.com/office/drawing/2016/ink" xmlns:am3d="http://schemas.microsoft.com/office/drawing/2017/model3d" xmlns:o="urn:schemas-microsoft-com:office:office" xmlns:oel="http://schemas.microsoft.com/office/2019/extlst" xmlns:r="http://schemas.openxmlformats.org/officeDocument/2006/relationships" xmlns:m="http://schemas.openxmlformats.org/officeDocument/2006/math" xmlns:v="urn:schemas-microsoft-com:vml" xmlns:wp14="http://schemas.microsoft.com/office/word/2010/wordprocessingDrawing" xmlns:wp="http://schemas.openxmlformats.org/drawingml/2006/wordprocessingDrawing" xmlns:w10="urn:schemas-microsoft-com:office:word" xmlns:w="http://schemas.openxmlformats.org/wordprocessingml/2006/main" xmlns:w14="http://schemas.microsoft.com/office/word/2010/wordml" xmlns:w15="http://schemas.microsoft.com/office/word/2012/wordml" xmlns:w16cex="http://schemas.microsoft.com/office/word/2018/wordml/cex" xmlns:w16cid="http://schemas.microsoft.com/office/word/2016/wordml/cid" xmlns:w16="http://schemas.microsoft.com/office/word/2018/wordml" xmlns:w16du="http://schemas.microsoft.com/office/word/2023/wordml/word16du" xmlns:w16sdtdh="http://schemas.microsoft.com/office/word/2020/wordml/sdtdatahash" xmlns:w16se="http://schemas.microsoft.com/office/word/2015/wordml/symex" xmlns:wpg="http://schemas.microsoft.com/office/word/2010/wordprocessingGroup" xmlns:wpi="http://schemas.microsoft.com/office/word/2010/wordprocessingInk" xmlns:wne="http://schemas.microsoft.com/office/word/2006/wordml" xmlns:wps="http://schemas.microsoft.com/office/word/2010/wordprocessingShape" mc:Ignorable="w14 w15 w16se w16cid w16 w16cex w16sdtdh w16du wp14">
+<w:footnotes xmlns:wpc="http://schemas.microsoft.com/office/word/2010/wordprocessingCanvas" xmlns:cx="http://schemas.microsoft.com/office/drawing/2014/chartex" xmlns:cx1="http://schemas.microsoft.com/office/drawing/2015/9/8/chartex" xmlns:cx2="http://schemas.microsoft.com/office/drawing/2015/10/21/chartex" xmlns:cx3="http://schemas.microsoft.com/office/drawing/2016/5/9/chartex" xmlns:cx4="http://schemas.microsoft.com/office/drawing/2016/5/10/chartex" xmlns:cx5="http://schemas.microsoft.com/office/drawing/2016/5/11/chartex" xmlns:cx6="http://schemas.microsoft.com/office/drawing/2016/5/12/chartex" xmlns:cx7="http://schemas.microsoft.com/office/drawing/2016/5/13/chartex" xmlns:cx8="http://schemas.microsoft.com/office/drawing/2016/5/14/chartex" xmlns:mc="http://schemas.openxmlformats.org/markup-compatibility/2006" xmlns:aink="http://schemas.microsoft.com/office/drawing/2016/ink" xmlns:am3d="http://schemas.microsoft.com/office/drawing/2017/model3d" xmlns:o="urn:schemas-microsoft-com:office:office" xmlns:oel="http://schemas.microsoft.com/office/2019/extlst" xmlns:r="http://schemas.openxmlformats.org/officeDocument/2006/relationships" xmlns:m="http://schemas.openxmlformats.org/officeDocument/2006/math" xmlns:v="urn:schemas-microsoft-com:vml" xmlns:wp14="http://schemas.microsoft.com/office/word/2010/wordprocessingDrawing" xmlns:wp="http://schemas.openxmlformats.org/drawingml/2006/wordprocessingDrawing" xmlns:w10="urn:schemas-microsoft-com:office:word" xmlns:w="http://schemas.openxmlformats.org/wordprocessingml/2006/main" xmlns:w14="http://schemas.microsoft.com/office/word/2010/wordml" xmlns:w15="http://schemas.microsoft.com/office/word/2012/wordml" xmlns:w16cex="http://schemas.microsoft.com/office/word/2018/wordml/cex" xmlns:w16cid="http://schemas.microsoft.com/office/word/2016/wordml/cid" xmlns:w16="http://schemas.microsoft.com/office/word/2018/wordml" xmlns:w16sdtdh="http://schemas.microsoft.com/office/word/2020/wordml/sdtdatahash" xmlns:w16se="http://schemas.microsoft.com/office/word/2015/wordml/symex" xmlns:wpg="http://schemas.microsoft.com/office/word/2010/wordprocessingGroup" xmlns:wpi="http://schemas.microsoft.com/office/word/2010/wordprocessingInk" xmlns:wne="http://schemas.microsoft.com/office/word/2006/wordml" xmlns:wps="http://schemas.microsoft.com/office/word/2010/wordprocessingShape" mc:Ignorable="w14 w15 w16se w16cid w16 w16cex w16sdtdh wp14">
   <w:footnote w:type="separator" w:id="-1">
     <w:p>
       <w:r>
@@ -9359,7 +9546,7 @@
 </file>
 
 <file path=word/header1.xml><?xml version="1.0" encoding="utf-8"?>
-<w:hdr xmlns:wpc="http://schemas.microsoft.com/office/word/2010/wordprocessingCanvas" xmlns:cx="http://schemas.microsoft.com/office/drawing/2014/chartex" xmlns:cx1="http://schemas.microsoft.com/office/drawing/2015/9/8/chartex" xmlns:cx2="http://schemas.microsoft.com/office/drawing/2015/10/21/chartex" xmlns:cx3="http://schemas.microsoft.com/office/drawing/2016/5/9/chartex" xmlns:cx4="http://schemas.microsoft.com/office/drawing/2016/5/10/chartex" xmlns:cx5="http://schemas.microsoft.com/office/drawing/2016/5/11/chartex" xmlns:cx6="http://schemas.microsoft.com/office/drawing/2016/5/12/chartex" xmlns:cx7="http://schemas.microsoft.com/office/drawing/2016/5/13/chartex" xmlns:cx8="http://schemas.microsoft.com/office/drawing/2016/5/14/chartex" xmlns:mc="http://schemas.openxmlformats.org/markup-compatibility/2006" xmlns:aink="http://schemas.microsoft.com/office/drawing/2016/ink" xmlns:am3d="http://schemas.microsoft.com/office/drawing/2017/model3d" xmlns:o="urn:schemas-microsoft-com:office:office" xmlns:oel="http://schemas.microsoft.com/office/2019/extlst" xmlns:r="http://schemas.openxmlformats.org/officeDocument/2006/relationships" xmlns:m="http://schemas.openxmlformats.org/officeDocument/2006/math" xmlns:v="urn:schemas-microsoft-com:vml" xmlns:wp14="http://schemas.microsoft.com/office/word/2010/wordprocessingDrawing" xmlns:wp="http://schemas.openxmlformats.org/drawingml/2006/wordprocessingDrawing" xmlns:w10="urn:schemas-microsoft-com:office:word" xmlns:w="http://schemas.openxmlformats.org/wordprocessingml/2006/main" xmlns:w14="http://schemas.microsoft.com/office/word/2010/wordml" xmlns:w15="http://schemas.microsoft.com/office/word/2012/wordml" xmlns:w16cex="http://schemas.microsoft.com/office/word/2018/wordml/cex" xmlns:w16cid="http://schemas.microsoft.com/office/word/2016/wordml/cid" xmlns:w16="http://schemas.microsoft.com/office/word/2018/wordml" xmlns:w16du="http://schemas.microsoft.com/office/word/2023/wordml/word16du" xmlns:w16sdtdh="http://schemas.microsoft.com/office/word/2020/wordml/sdtdatahash" xmlns:w16se="http://schemas.microsoft.com/office/word/2015/wordml/symex" xmlns:wpg="http://schemas.microsoft.com/office/word/2010/wordprocessingGroup" xmlns:wpi="http://schemas.microsoft.com/office/word/2010/wordprocessingInk" xmlns:wne="http://schemas.microsoft.com/office/word/2006/wordml" xmlns:wps="http://schemas.microsoft.com/office/word/2010/wordprocessingShape" mc:Ignorable="w14 w15 w16se w16cid w16 w16cex w16sdtdh w16du wp14">
+<w:hdr xmlns:wpc="http://schemas.microsoft.com/office/word/2010/wordprocessingCanvas" xmlns:cx="http://schemas.microsoft.com/office/drawing/2014/chartex" xmlns:cx1="http://schemas.microsoft.com/office/drawing/2015/9/8/chartex" xmlns:cx2="http://schemas.microsoft.com/office/drawing/2015/10/21/chartex" xmlns:cx3="http://schemas.microsoft.com/office/drawing/2016/5/9/chartex" xmlns:cx4="http://schemas.microsoft.com/office/drawing/2016/5/10/chartex" xmlns:cx5="http://schemas.microsoft.com/office/drawing/2016/5/11/chartex" xmlns:cx6="http://schemas.microsoft.com/office/drawing/2016/5/12/chartex" xmlns:cx7="http://schemas.microsoft.com/office/drawing/2016/5/13/chartex" xmlns:cx8="http://schemas.microsoft.com/office/drawing/2016/5/14/chartex" xmlns:mc="http://schemas.openxmlformats.org/markup-compatibility/2006" xmlns:aink="http://schemas.microsoft.com/office/drawing/2016/ink" xmlns:am3d="http://schemas.microsoft.com/office/drawing/2017/model3d" xmlns:o="urn:schemas-microsoft-com:office:office" xmlns:oel="http://schemas.microsoft.com/office/2019/extlst" xmlns:r="http://schemas.openxmlformats.org/officeDocument/2006/relationships" xmlns:m="http://schemas.openxmlformats.org/officeDocument/2006/math" xmlns:v="urn:schemas-microsoft-com:vml" xmlns:wp14="http://schemas.microsoft.com/office/word/2010/wordprocessingDrawing" xmlns:wp="http://schemas.openxmlformats.org/drawingml/2006/wordprocessingDrawing" xmlns:w10="urn:schemas-microsoft-com:office:word" xmlns:w="http://schemas.openxmlformats.org/wordprocessingml/2006/main" xmlns:w14="http://schemas.microsoft.com/office/word/2010/wordml" xmlns:w15="http://schemas.microsoft.com/office/word/2012/wordml" xmlns:w16cex="http://schemas.microsoft.com/office/word/2018/wordml/cex" xmlns:w16cid="http://schemas.microsoft.com/office/word/2016/wordml/cid" xmlns:w16="http://schemas.microsoft.com/office/word/2018/wordml" xmlns:w16sdtdh="http://schemas.microsoft.com/office/word/2020/wordml/sdtdatahash" xmlns:w16se="http://schemas.microsoft.com/office/word/2015/wordml/symex" xmlns:wpg="http://schemas.microsoft.com/office/word/2010/wordprocessingGroup" xmlns:wpi="http://schemas.microsoft.com/office/word/2010/wordprocessingInk" xmlns:wne="http://schemas.microsoft.com/office/word/2006/wordml" xmlns:wps="http://schemas.microsoft.com/office/word/2010/wordprocessingShape" mc:Ignorable="w14 w15 w16se w16cid w16 w16cex w16sdtdh wp14">
   <w:tbl>
     <w:tblPr>
       <w:tblStyle w:val="Grilledutableau"/>
@@ -9477,7 +9664,7 @@
 </file>
 
 <file path=word/header2.xml><?xml version="1.0" encoding="utf-8"?>
-<w:hdr xmlns:wpc="http://schemas.microsoft.com/office/word/2010/wordprocessingCanvas" xmlns:cx="http://schemas.microsoft.com/office/drawing/2014/chartex" xmlns:cx1="http://schemas.microsoft.com/office/drawing/2015/9/8/chartex" xmlns:cx2="http://schemas.microsoft.com/office/drawing/2015/10/21/chartex" xmlns:cx3="http://schemas.microsoft.com/office/drawing/2016/5/9/chartex" xmlns:cx4="http://schemas.microsoft.com/office/drawing/2016/5/10/chartex" xmlns:cx5="http://schemas.microsoft.com/office/drawing/2016/5/11/chartex" xmlns:cx6="http://schemas.microsoft.com/office/drawing/2016/5/12/chartex" xmlns:cx7="http://schemas.microsoft.com/office/drawing/2016/5/13/chartex" xmlns:cx8="http://schemas.microsoft.com/office/drawing/2016/5/14/chartex" xmlns:mc="http://schemas.openxmlformats.org/markup-compatibility/2006" xmlns:aink="http://schemas.microsoft.com/office/drawing/2016/ink" xmlns:am3d="http://schemas.microsoft.com/office/drawing/2017/model3d" xmlns:o="urn:schemas-microsoft-com:office:office" xmlns:oel="http://schemas.microsoft.com/office/2019/extlst" xmlns:r="http://schemas.openxmlformats.org/officeDocument/2006/relationships" xmlns:m="http://schemas.openxmlformats.org/officeDocument/2006/math" xmlns:v="urn:schemas-microsoft-com:vml" xmlns:wp14="http://schemas.microsoft.com/office/word/2010/wordprocessingDrawing" xmlns:wp="http://schemas.openxmlformats.org/drawingml/2006/wordprocessingDrawing" xmlns:w10="urn:schemas-microsoft-com:office:word" xmlns:w="http://schemas.openxmlformats.org/wordprocessingml/2006/main" xmlns:w14="http://schemas.microsoft.com/office/word/2010/wordml" xmlns:w15="http://schemas.microsoft.com/office/word/2012/wordml" xmlns:w16cex="http://schemas.microsoft.com/office/word/2018/wordml/cex" xmlns:w16cid="http://schemas.microsoft.com/office/word/2016/wordml/cid" xmlns:w16="http://schemas.microsoft.com/office/word/2018/wordml" xmlns:w16du="http://schemas.microsoft.com/office/word/2023/wordml/word16du" xmlns:w16sdtdh="http://schemas.microsoft.com/office/word/2020/wordml/sdtdatahash" xmlns:w16se="http://schemas.microsoft.com/office/word/2015/wordml/symex" xmlns:wpg="http://schemas.microsoft.com/office/word/2010/wordprocessingGroup" xmlns:wpi="http://schemas.microsoft.com/office/word/2010/wordprocessingInk" xmlns:wne="http://schemas.microsoft.com/office/word/2006/wordml" xmlns:wps="http://schemas.microsoft.com/office/word/2010/wordprocessingShape" mc:Ignorable="w14 w15 w16se w16cid w16 w16cex w16sdtdh w16du wp14">
+<w:hdr xmlns:wpc="http://schemas.microsoft.com/office/word/2010/wordprocessingCanvas" xmlns:cx="http://schemas.microsoft.com/office/drawing/2014/chartex" xmlns:cx1="http://schemas.microsoft.com/office/drawing/2015/9/8/chartex" xmlns:cx2="http://schemas.microsoft.com/office/drawing/2015/10/21/chartex" xmlns:cx3="http://schemas.microsoft.com/office/drawing/2016/5/9/chartex" xmlns:cx4="http://schemas.microsoft.com/office/drawing/2016/5/10/chartex" xmlns:cx5="http://schemas.microsoft.com/office/drawing/2016/5/11/chartex" xmlns:cx6="http://schemas.microsoft.com/office/drawing/2016/5/12/chartex" xmlns:cx7="http://schemas.microsoft.com/office/drawing/2016/5/13/chartex" xmlns:cx8="http://schemas.microsoft.com/office/drawing/2016/5/14/chartex" xmlns:mc="http://schemas.openxmlformats.org/markup-compatibility/2006" xmlns:aink="http://schemas.microsoft.com/office/drawing/2016/ink" xmlns:am3d="http://schemas.microsoft.com/office/drawing/2017/model3d" xmlns:o="urn:schemas-microsoft-com:office:office" xmlns:oel="http://schemas.microsoft.com/office/2019/extlst" xmlns:r="http://schemas.openxmlformats.org/officeDocument/2006/relationships" xmlns:m="http://schemas.openxmlformats.org/officeDocument/2006/math" xmlns:v="urn:schemas-microsoft-com:vml" xmlns:wp14="http://schemas.microsoft.com/office/word/2010/wordprocessingDrawing" xmlns:wp="http://schemas.openxmlformats.org/drawingml/2006/wordprocessingDrawing" xmlns:w10="urn:schemas-microsoft-com:office:word" xmlns:w="http://schemas.openxmlformats.org/wordprocessingml/2006/main" xmlns:w14="http://schemas.microsoft.com/office/word/2010/wordml" xmlns:w15="http://schemas.microsoft.com/office/word/2012/wordml" xmlns:w16cex="http://schemas.microsoft.com/office/word/2018/wordml/cex" xmlns:w16cid="http://schemas.microsoft.com/office/word/2016/wordml/cid" xmlns:w16="http://schemas.microsoft.com/office/word/2018/wordml" xmlns:w16sdtdh="http://schemas.microsoft.com/office/word/2020/wordml/sdtdatahash" xmlns:w16se="http://schemas.microsoft.com/office/word/2015/wordml/symex" xmlns:wpg="http://schemas.microsoft.com/office/word/2010/wordprocessingGroup" xmlns:wpi="http://schemas.microsoft.com/office/word/2010/wordprocessingInk" xmlns:wne="http://schemas.microsoft.com/office/word/2006/wordml" xmlns:wps="http://schemas.microsoft.com/office/word/2010/wordprocessingShape" mc:Ignorable="w14 w15 w16se w16cid w16 w16cex w16sdtdh wp14">
   <w:tbl>
     <w:tblPr>
       <w:tblW w:w="0" w:type="auto"/>
@@ -9610,7 +9797,7 @@
 </file>
 
 <file path=word/numbering.xml><?xml version="1.0" encoding="utf-8"?>
-<w:numbering xmlns:wpc="http://schemas.microsoft.com/office/word/2010/wordprocessingCanvas" xmlns:cx="http://schemas.microsoft.com/office/drawing/2014/chartex" xmlns:cx1="http://schemas.microsoft.com/office/drawing/2015/9/8/chartex" xmlns:cx2="http://schemas.microsoft.com/office/drawing/2015/10/21/chartex" xmlns:cx3="http://schemas.microsoft.com/office/drawing/2016/5/9/chartex" xmlns:cx4="http://schemas.microsoft.com/office/drawing/2016/5/10/chartex" xmlns:cx5="http://schemas.microsoft.com/office/drawing/2016/5/11/chartex" xmlns:cx6="http://schemas.microsoft.com/office/drawing/2016/5/12/chartex" xmlns:cx7="http://schemas.microsoft.com/office/drawing/2016/5/13/chartex" xmlns:cx8="http://schemas.microsoft.com/office/drawing/2016/5/14/chartex" xmlns:mc="http://schemas.openxmlformats.org/markup-compatibility/2006" xmlns:aink="http://schemas.microsoft.com/office/drawing/2016/ink" xmlns:am3d="http://schemas.microsoft.com/office/drawing/2017/model3d" xmlns:o="urn:schemas-microsoft-com:office:office" xmlns:oel="http://schemas.microsoft.com/office/2019/extlst" xmlns:r="http://schemas.openxmlformats.org/officeDocument/2006/relationships" xmlns:m="http://schemas.openxmlformats.org/officeDocument/2006/math" xmlns:v="urn:schemas-microsoft-com:vml" xmlns:wp14="http://schemas.microsoft.com/office/word/2010/wordprocessingDrawing" xmlns:wp="http://schemas.openxmlformats.org/drawingml/2006/wordprocessingDrawing" xmlns:w10="urn:schemas-microsoft-com:office:word" xmlns:w="http://schemas.openxmlformats.org/wordprocessingml/2006/main" xmlns:w14="http://schemas.microsoft.com/office/word/2010/wordml" xmlns:w15="http://schemas.microsoft.com/office/word/2012/wordml" xmlns:w16cex="http://schemas.microsoft.com/office/word/2018/wordml/cex" xmlns:w16cid="http://schemas.microsoft.com/office/word/2016/wordml/cid" xmlns:w16="http://schemas.microsoft.com/office/word/2018/wordml" xmlns:w16du="http://schemas.microsoft.com/office/word/2023/wordml/word16du" xmlns:w16sdtdh="http://schemas.microsoft.com/office/word/2020/wordml/sdtdatahash" xmlns:w16se="http://schemas.microsoft.com/office/word/2015/wordml/symex" xmlns:wpg="http://schemas.microsoft.com/office/word/2010/wordprocessingGroup" xmlns:wpi="http://schemas.microsoft.com/office/word/2010/wordprocessingInk" xmlns:wne="http://schemas.microsoft.com/office/word/2006/wordml" xmlns:wps="http://schemas.microsoft.com/office/word/2010/wordprocessingShape" mc:Ignorable="w14 w15 w16se w16cid w16 w16cex w16sdtdh w16du wp14">
+<w:numbering xmlns:wpc="http://schemas.microsoft.com/office/word/2010/wordprocessingCanvas" xmlns:cx="http://schemas.microsoft.com/office/drawing/2014/chartex" xmlns:cx1="http://schemas.microsoft.com/office/drawing/2015/9/8/chartex" xmlns:cx2="http://schemas.microsoft.com/office/drawing/2015/10/21/chartex" xmlns:cx3="http://schemas.microsoft.com/office/drawing/2016/5/9/chartex" xmlns:cx4="http://schemas.microsoft.com/office/drawing/2016/5/10/chartex" xmlns:cx5="http://schemas.microsoft.com/office/drawing/2016/5/11/chartex" xmlns:cx6="http://schemas.microsoft.com/office/drawing/2016/5/12/chartex" xmlns:cx7="http://schemas.microsoft.com/office/drawing/2016/5/13/chartex" xmlns:cx8="http://schemas.microsoft.com/office/drawing/2016/5/14/chartex" xmlns:mc="http://schemas.openxmlformats.org/markup-compatibility/2006" xmlns:aink="http://schemas.microsoft.com/office/drawing/2016/ink" xmlns:am3d="http://schemas.microsoft.com/office/drawing/2017/model3d" xmlns:o="urn:schemas-microsoft-com:office:office" xmlns:oel="http://schemas.microsoft.com/office/2019/extlst" xmlns:r="http://schemas.openxmlformats.org/officeDocument/2006/relationships" xmlns:m="http://schemas.openxmlformats.org/officeDocument/2006/math" xmlns:v="urn:schemas-microsoft-com:vml" xmlns:wp14="http://schemas.microsoft.com/office/word/2010/wordprocessingDrawing" xmlns:wp="http://schemas.openxmlformats.org/drawingml/2006/wordprocessingDrawing" xmlns:w10="urn:schemas-microsoft-com:office:word" xmlns:w="http://schemas.openxmlformats.org/wordprocessingml/2006/main" xmlns:w14="http://schemas.microsoft.com/office/word/2010/wordml" xmlns:w15="http://schemas.microsoft.com/office/word/2012/wordml" xmlns:w16cex="http://schemas.microsoft.com/office/word/2018/wordml/cex" xmlns:w16cid="http://schemas.microsoft.com/office/word/2016/wordml/cid" xmlns:w16="http://schemas.microsoft.com/office/word/2018/wordml" xmlns:w16sdtdh="http://schemas.microsoft.com/office/word/2020/wordml/sdtdatahash" xmlns:w16se="http://schemas.microsoft.com/office/word/2015/wordml/symex" xmlns:wpg="http://schemas.microsoft.com/office/word/2010/wordprocessingGroup" xmlns:wpi="http://schemas.microsoft.com/office/word/2010/wordprocessingInk" xmlns:wne="http://schemas.microsoft.com/office/word/2006/wordml" xmlns:wps="http://schemas.microsoft.com/office/word/2010/wordprocessingShape" mc:Ignorable="w14 w15 w16se w16cid w16 w16cex w16sdtdh wp14">
   <w:abstractNum w:abstractNumId="0" w15:restartNumberingAfterBreak="0">
     <w:nsid w:val="00045A22"/>
     <w:multiLevelType w:val="multilevel"/>
@@ -12702,7 +12889,7 @@
 </file>
 
 <file path=word/styles.xml><?xml version="1.0" encoding="utf-8"?>
-<w:styles xmlns:mc="http://schemas.openxmlformats.org/markup-compatibility/2006" xmlns:r="http://schemas.openxmlformats.org/officeDocument/2006/relationships" xmlns:w="http://schemas.openxmlformats.org/wordprocessingml/2006/main" xmlns:w14="http://schemas.microsoft.com/office/word/2010/wordml" xmlns:w15="http://schemas.microsoft.com/office/word/2012/wordml" xmlns:w16cex="http://schemas.microsoft.com/office/word/2018/wordml/cex" xmlns:w16cid="http://schemas.microsoft.com/office/word/2016/wordml/cid" xmlns:w16="http://schemas.microsoft.com/office/word/2018/wordml" xmlns:w16du="http://schemas.microsoft.com/office/word/2023/wordml/word16du" xmlns:w16sdtdh="http://schemas.microsoft.com/office/word/2020/wordml/sdtdatahash" xmlns:w16se="http://schemas.microsoft.com/office/word/2015/wordml/symex" mc:Ignorable="w14 w15 w16se w16cid w16 w16cex w16sdtdh w16du">
+<w:styles xmlns:mc="http://schemas.openxmlformats.org/markup-compatibility/2006" xmlns:r="http://schemas.openxmlformats.org/officeDocument/2006/relationships" xmlns:w="http://schemas.openxmlformats.org/wordprocessingml/2006/main" xmlns:w14="http://schemas.microsoft.com/office/word/2010/wordml" xmlns:w15="http://schemas.microsoft.com/office/word/2012/wordml" xmlns:w16cex="http://schemas.microsoft.com/office/word/2018/wordml/cex" xmlns:w16cid="http://schemas.microsoft.com/office/word/2016/wordml/cid" xmlns:w16="http://schemas.microsoft.com/office/word/2018/wordml" xmlns:w16sdtdh="http://schemas.microsoft.com/office/word/2020/wordml/sdtdatahash" xmlns:w16se="http://schemas.microsoft.com/office/word/2015/wordml/symex" mc:Ignorable="w14 w15 w16se w16cid w16 w16cex w16sdtdh">
   <w:docDefaults>
     <w:rPrDefault>
       <w:rPr>
@@ -13204,6 +13391,7 @@
   <w:style w:type="character" w:default="1" w:styleId="Policepardfaut">
     <w:name w:val="Default Paragraph Font"/>
     <w:uiPriority w:val="1"/>
+    <w:semiHidden/>
     <w:unhideWhenUsed/>
   </w:style>
   <w:style w:type="table" w:default="1" w:styleId="TableauNormal">
@@ -14057,6 +14245,10 @@
 </file>
 
 <file path=customXml/item1.xml><?xml version="1.0" encoding="utf-8"?>
+<b:Sources xmlns:b="http://schemas.openxmlformats.org/officeDocument/2006/bibliography" xmlns="http://schemas.openxmlformats.org/officeDocument/2006/bibliography" SelectedStyle="\APA.XSL" StyleName="APA"/>
+</file>
+
+<file path=customXml/item2.xml><?xml version="1.0" encoding="utf-8"?>
 <ct:contentTypeSchema xmlns:ct="http://schemas.microsoft.com/office/2006/metadata/contentType" xmlns:ma="http://schemas.microsoft.com/office/2006/metadata/properties/metaAttributes" ct:_="" ma:_="" ma:contentTypeName="Document" ma:contentTypeID="0x010100E8692D16FABC7649A0E0051487714BFF" ma:contentTypeVersion="15" ma:contentTypeDescription="Crée un document." ma:contentTypeScope="" ma:versionID="c5371b27a1e41c7f41ddf6d9c10091df">
   <xsd:schema xmlns:xsd="http://www.w3.org/2001/XMLSchema" xmlns:xs="http://www.w3.org/2001/XMLSchema" xmlns:p="http://schemas.microsoft.com/office/2006/metadata/properties" xmlns:ns3="fcccc220-c6b9-4076-850d-f5e42563a571" xmlns:ns4="e7f151b8-51d7-4647-8ad5-935b9ffd0765" targetNamespace="http://schemas.microsoft.com/office/2006/metadata/properties" ma:root="true" ma:fieldsID="9191d78e8b3120411a092cddbe62150e" ns3:_="" ns4:_="">
     <xsd:import namespace="fcccc220-c6b9-4076-850d-f5e42563a571"/>
@@ -14289,11 +14481,15 @@
 </ct:contentTypeSchema>
 </file>
 
-<file path=customXml/item2.xml><?xml version="1.0" encoding="utf-8"?>
-<b:Sources xmlns:b="http://schemas.openxmlformats.org/officeDocument/2006/bibliography" xmlns="http://schemas.openxmlformats.org/officeDocument/2006/bibliography" SelectedStyle="\APA.XSL" StyleName="APA"/>
+<file path=customXml/item3.xml><?xml version="1.0" encoding="utf-8"?>
+<p:properties xmlns:p="http://schemas.microsoft.com/office/2006/metadata/properties" xmlns:xsi="http://www.w3.org/2001/XMLSchema-instance" xmlns:pc="http://schemas.microsoft.com/office/infopath/2007/PartnerControls">
+  <documentManagement>
+    <_activity xmlns="fcccc220-c6b9-4076-850d-f5e42563a571" xsi:nil="true"/>
+  </documentManagement>
+</p:properties>
 </file>
 
-<file path=customXml/item3.xml><?xml version="1.0" encoding="utf-8"?>
+<file path=customXml/item4.xml><?xml version="1.0" encoding="utf-8"?>
 <?mso-contentType ?>
 <FormTemplates xmlns="http://schemas.microsoft.com/sharepoint/v3/contenttype/forms">
   <Display>DocumentLibraryForm</Display>
@@ -14302,15 +14498,15 @@
 </FormTemplates>
 </file>
 
-<file path=customXml/item4.xml><?xml version="1.0" encoding="utf-8"?>
-<p:properties xmlns:p="http://schemas.microsoft.com/office/2006/metadata/properties" xmlns:xsi="http://www.w3.org/2001/XMLSchema-instance" xmlns:pc="http://schemas.microsoft.com/office/infopath/2007/PartnerControls">
-  <documentManagement>
-    <_activity xmlns="fcccc220-c6b9-4076-850d-f5e42563a571" xsi:nil="true"/>
-  </documentManagement>
-</p:properties>
+<file path=customXml/itemProps1.xml><?xml version="1.0" encoding="utf-8"?>
+<ds:datastoreItem xmlns:ds="http://schemas.openxmlformats.org/officeDocument/2006/customXml" ds:itemID="{C8C35155-3E6A-4058-B6E4-303717845E3B}">
+  <ds:schemaRefs>
+    <ds:schemaRef ds:uri="http://schemas.openxmlformats.org/officeDocument/2006/bibliography"/>
+  </ds:schemaRefs>
+</ds:datastoreItem>
 </file>
 
-<file path=customXml/itemProps1.xml><?xml version="1.0" encoding="utf-8"?>
+<file path=customXml/itemProps2.xml><?xml version="1.0" encoding="utf-8"?>
 <ds:datastoreItem xmlns:ds="http://schemas.openxmlformats.org/officeDocument/2006/customXml" ds:itemID="{08A80167-EF45-4C71-A575-B67082888043}">
   <ds:schemaRefs>
     <ds:schemaRef ds:uri="http://schemas.microsoft.com/office/2006/metadata/contentType"/>
@@ -14329,23 +14525,7 @@
 </ds:datastoreItem>
 </file>
 
-<file path=customXml/itemProps2.xml><?xml version="1.0" encoding="utf-8"?>
-<ds:datastoreItem xmlns:ds="http://schemas.openxmlformats.org/officeDocument/2006/customXml" ds:itemID="{C8C35155-3E6A-4058-B6E4-303717845E3B}">
-  <ds:schemaRefs>
-    <ds:schemaRef ds:uri="http://schemas.openxmlformats.org/officeDocument/2006/bibliography"/>
-  </ds:schemaRefs>
-</ds:datastoreItem>
-</file>
-
 <file path=customXml/itemProps3.xml><?xml version="1.0" encoding="utf-8"?>
-<ds:datastoreItem xmlns:ds="http://schemas.openxmlformats.org/officeDocument/2006/customXml" ds:itemID="{DF8E7934-3F3A-4F32-A7D4-1B248DBE707D}">
-  <ds:schemaRefs>
-    <ds:schemaRef ds:uri="http://schemas.microsoft.com/sharepoint/v3/contenttype/forms"/>
-  </ds:schemaRefs>
-</ds:datastoreItem>
-</file>
-
-<file path=customXml/itemProps4.xml><?xml version="1.0" encoding="utf-8"?>
 <ds:datastoreItem xmlns:ds="http://schemas.openxmlformats.org/officeDocument/2006/customXml" ds:itemID="{4181FC95-92B5-446F-AE57-E4A44C8C450C}">
   <ds:schemaRefs>
     <ds:schemaRef ds:uri="http://schemas.microsoft.com/office/2006/metadata/properties"/>
@@ -14353,4 +14533,12 @@
     <ds:schemaRef ds:uri="fcccc220-c6b9-4076-850d-f5e42563a571"/>
   </ds:schemaRefs>
 </ds:datastoreItem>
+</file>
+
+<file path=customXml/itemProps4.xml><?xml version="1.0" encoding="utf-8"?>
+<ds:datastoreItem xmlns:ds="http://schemas.openxmlformats.org/officeDocument/2006/customXml" ds:itemID="{DF8E7934-3F3A-4F32-A7D4-1B248DBE707D}">
+  <ds:schemaRefs>
+    <ds:schemaRef ds:uri="http://schemas.microsoft.com/sharepoint/v3/contenttype/forms"/>
+  </ds:schemaRefs>
+</ds:datastoreItem>
 </file>
</xml_diff>